<commit_message>
Insert correct link and QR
</commit_message>
<xml_diff>
--- a/Отчет Формат.docx
+++ b/Отчет Формат.docx
@@ -91,25 +91,7 @@
           <w:sz w:val="28"/>
           <w:szCs w:val="28"/>
         </w:rPr>
-        <w:t>(</w:t>
-      </w:r>
-      <w:proofErr w:type="spellStart"/>
-      <w:r>
-        <w:rPr>
-          <w:b/>
-          <w:sz w:val="28"/>
-          <w:szCs w:val="28"/>
-        </w:rPr>
-        <w:t>ВлГУ</w:t>
-      </w:r>
-      <w:proofErr w:type="spellEnd"/>
-      <w:r>
-        <w:rPr>
-          <w:b/>
-          <w:sz w:val="28"/>
-          <w:szCs w:val="28"/>
-        </w:rPr>
-        <w:t>)</w:t>
+        <w:t>(ВлГУ)</w:t>
       </w:r>
     </w:p>
     <w:p>
@@ -1019,15 +1001,7 @@
         <w:t>4</w:t>
       </w:r>
       <w:r>
-        <w:t xml:space="preserve"> </w:t>
-      </w:r>
-      <w:proofErr w:type="spellStart"/>
-      <w:r>
-        <w:t>источн</w:t>
-      </w:r>
-      <w:proofErr w:type="spellEnd"/>
-      <w:r>
-        <w:t xml:space="preserve">., </w:t>
+        <w:t xml:space="preserve"> источн., </w:t>
       </w:r>
       <w:r>
         <w:t>1</w:t>
@@ -1059,15 +1033,7 @@
         <w:t>Цель работы</w:t>
       </w:r>
       <w:r>
-        <w:t xml:space="preserve">: разработать проект корпоративной ЛВС, используя эмулятор сетей Cisco Packet </w:t>
-      </w:r>
-      <w:proofErr w:type="spellStart"/>
-      <w:r>
-        <w:t>Tracer</w:t>
-      </w:r>
-      <w:proofErr w:type="spellEnd"/>
-      <w:r>
-        <w:t>; разработать модель проектируемой сети.</w:t>
+        <w:t>: разработать проект корпоративной ЛВС, используя эмулятор сетей Cisco Packet Tracer; разработать модель проектируемой сети.</w:t>
       </w:r>
     </w:p>
     <w:p>
@@ -1145,15 +1111,7 @@
         </w:numPr>
       </w:pPr>
       <w:r>
-        <w:t xml:space="preserve">Разработать модели ЛВС в Cisco Packet </w:t>
-      </w:r>
-      <w:proofErr w:type="spellStart"/>
-      <w:r>
-        <w:t>Tracer</w:t>
-      </w:r>
-      <w:proofErr w:type="spellEnd"/>
-      <w:r>
-        <w:t>;</w:t>
+        <w:t>Разработать модели ЛВС в Cisco Packet Tracer;</w:t>
       </w:r>
     </w:p>
     <w:p>
@@ -2757,15 +2715,7 @@
         <w:t>Цель работы</w:t>
       </w:r>
       <w:r>
-        <w:t xml:space="preserve">: разработать проект корпоративной ЛВС, используя эмулятор сетей Cisco Packet </w:t>
-      </w:r>
-      <w:proofErr w:type="spellStart"/>
-      <w:r>
-        <w:t>Tracer</w:t>
-      </w:r>
-      <w:proofErr w:type="spellEnd"/>
-      <w:r>
-        <w:t>; разработать модель проектируемой сети.</w:t>
+        <w:t>: разработать проект корпоративной ЛВС, используя эмулятор сетей Cisco Packet Tracer; разработать модель проектируемой сети.</w:t>
       </w:r>
     </w:p>
     <w:p>
@@ -2861,13 +2811,8 @@
         <w:t>ь</w:t>
       </w:r>
       <w:r>
-        <w:t xml:space="preserve"> ЛВС в Cisco Packet </w:t>
-      </w:r>
-      <w:proofErr w:type="spellStart"/>
-      <w:r>
-        <w:t>Tracer</w:t>
-      </w:r>
-      <w:proofErr w:type="spellEnd"/>
+        <w:t xml:space="preserve"> ЛВС в Cisco Packet Tracer</w:t>
+      </w:r>
       <w:r>
         <w:t>;</w:t>
       </w:r>
@@ -3373,15 +3318,7 @@
         <w:t>и</w:t>
       </w:r>
       <w:r>
-        <w:t xml:space="preserve"> с использованием беспроводных технологий </w:t>
-      </w:r>
-      <w:proofErr w:type="spellStart"/>
-      <w:r>
-        <w:t>Wi</w:t>
-      </w:r>
-      <w:proofErr w:type="spellEnd"/>
-      <w:r>
-        <w:t>-Fi.</w:t>
+        <w:t xml:space="preserve"> с использованием беспроводных технологий Wi-Fi.</w:t>
       </w:r>
     </w:p>
     <w:p>
@@ -3433,15 +3370,7 @@
         <w:pStyle w:val="tdtext"/>
       </w:pPr>
       <w:r>
-        <w:t xml:space="preserve">Вид физической среды передачи данных – медный кабель (витая пара кат. 5e), оптоволокно для соединения с глобальной сетью, радиоканал для подсети с использованием </w:t>
-      </w:r>
-      <w:proofErr w:type="spellStart"/>
-      <w:r>
-        <w:t>Wi</w:t>
-      </w:r>
-      <w:proofErr w:type="spellEnd"/>
-      <w:r>
-        <w:t>-Fi.</w:t>
+        <w:t>Вид физической среды передачи данных – медный кабель (витая пара кат. 5e), оптоволокно для соединения с глобальной сетью, радиоканал для подсети с использованием Wi-Fi.</w:t>
       </w:r>
     </w:p>
     <w:p>
@@ -3676,15 +3605,7 @@
         <w:pStyle w:val="tdunorderedlistlevel2"/>
       </w:pPr>
       <w:r>
-        <w:t xml:space="preserve">Также к нему подключен отдельный роутер для гостевой </w:t>
-      </w:r>
-      <w:proofErr w:type="spellStart"/>
-      <w:r>
-        <w:t>Wi</w:t>
-      </w:r>
-      <w:proofErr w:type="spellEnd"/>
-      <w:r>
-        <w:t>-Fi сети. Доступ из гостевой сети в основную запрещен на уровне файрволла.</w:t>
+        <w:t>Также к нему подключен отдельный роутер для гостевой Wi-Fi сети. Доступ из гостевой сети в основную запрещен на уровне файрволла.</w:t>
       </w:r>
     </w:p>
     <w:p>
@@ -3792,15 +3713,7 @@
         <w:pStyle w:val="tdunorderedlistlevel2"/>
       </w:pPr>
       <w:r>
-        <w:t xml:space="preserve">11 VLAN: 7 для отделов, 1 для коммутаторов, 1 для сервера, 2 для </w:t>
-      </w:r>
-      <w:proofErr w:type="spellStart"/>
-      <w:r>
-        <w:t>Wi</w:t>
-      </w:r>
-      <w:proofErr w:type="spellEnd"/>
-      <w:r>
-        <w:t>-Fi.</w:t>
+        <w:t>11 VLAN: 7 для отделов, 1 для коммутаторов, 1 для сервера, 2 для Wi-Fi.</w:t>
       </w:r>
     </w:p>
     <w:p>
@@ -3894,13 +3807,8 @@
       <w:pPr>
         <w:pStyle w:val="tdorderedlistlevel1"/>
       </w:pPr>
-      <w:proofErr w:type="spellStart"/>
-      <w:r>
-        <w:t>Wi</w:t>
-      </w:r>
-      <w:proofErr w:type="spellEnd"/>
-      <w:r>
-        <w:t xml:space="preserve">-Fi: </w:t>
+      <w:r>
+        <w:t xml:space="preserve">Wi-Fi: </w:t>
       </w:r>
     </w:p>
     <w:p>
@@ -3977,7 +3885,7 @@
       </w:pPr>
       <w:r>
         <w:drawing>
-          <wp:inline distT="0" distB="0" distL="0" distR="0" wp14:anchorId="12746466" wp14:editId="4E4A9348">
+          <wp:inline distT="0" distB="0" distL="0" distR="0" wp14:anchorId="12746466" wp14:editId="64211EB7">
             <wp:extent cx="6120130" cy="3489960"/>
             <wp:effectExtent l="19050" t="19050" r="13970" b="15240"/>
             <wp:docPr id="1488043294" name="Рисунок 1"/>
@@ -4719,15 +4627,7 @@
               <w:pStyle w:val="tdtabletext"/>
             </w:pPr>
             <w:r>
-              <w:t xml:space="preserve">LAN </w:t>
-            </w:r>
-            <w:proofErr w:type="spellStart"/>
-            <w:r>
-              <w:t>Wi</w:t>
-            </w:r>
-            <w:proofErr w:type="spellEnd"/>
-            <w:r>
-              <w:t>-Fi</w:t>
+              <w:t>LAN Wi-Fi</w:t>
             </w:r>
           </w:p>
         </w:tc>
@@ -4742,15 +4642,7 @@
               <w:pStyle w:val="tdtabletext"/>
             </w:pPr>
             <w:r>
-              <w:t xml:space="preserve">Гостевая сеть </w:t>
-            </w:r>
-            <w:proofErr w:type="spellStart"/>
-            <w:r>
-              <w:t>Wi</w:t>
-            </w:r>
-            <w:proofErr w:type="spellEnd"/>
-            <w:r>
-              <w:t>-Fi</w:t>
+              <w:t>Гостевая сеть Wi-Fi</w:t>
             </w:r>
           </w:p>
         </w:tc>
@@ -4900,15 +4792,7 @@
               <w:pStyle w:val="tdtabletext"/>
             </w:pPr>
             <w:r>
-              <w:t xml:space="preserve">Сеть между межсетевым экраном и гостевым </w:t>
-            </w:r>
-            <w:proofErr w:type="spellStart"/>
-            <w:r>
-              <w:t>Wi</w:t>
-            </w:r>
-            <w:proofErr w:type="spellEnd"/>
-            <w:r>
-              <w:t>-Fi</w:t>
+              <w:t>Сеть между межсетевым экраном и гостевым Wi-Fi</w:t>
             </w:r>
           </w:p>
         </w:tc>
@@ -5183,15 +5067,7 @@
               <w:pStyle w:val="tdtabletext"/>
             </w:pPr>
             <w:r>
-              <w:t xml:space="preserve">Гостевой </w:t>
-            </w:r>
-            <w:proofErr w:type="spellStart"/>
-            <w:r>
-              <w:t>Wi</w:t>
-            </w:r>
-            <w:proofErr w:type="spellEnd"/>
-            <w:r>
-              <w:t>-Fi роутер</w:t>
+              <w:t>Гостевой Wi-Fi роутер</w:t>
             </w:r>
           </w:p>
         </w:tc>
@@ -5254,13 +5130,8 @@
             <w:pPr>
               <w:pStyle w:val="tdtabletext"/>
             </w:pPr>
-            <w:proofErr w:type="spellStart"/>
-            <w:r>
-              <w:t>Wi</w:t>
-            </w:r>
-            <w:proofErr w:type="spellEnd"/>
-            <w:r>
-              <w:t>-Fi устройства посетителей</w:t>
+            <w:r>
+              <w:t>Wi-Fi устройства посетителей</w:t>
             </w:r>
           </w:p>
         </w:tc>
@@ -5287,15 +5158,7 @@
               <w:pStyle w:val="tdtabletext"/>
             </w:pPr>
             <w:r>
-              <w:t xml:space="preserve">Гостевой </w:t>
-            </w:r>
-            <w:proofErr w:type="spellStart"/>
-            <w:r>
-              <w:t>Wi</w:t>
-            </w:r>
-            <w:proofErr w:type="spellEnd"/>
-            <w:r>
-              <w:t>-Fi роутер</w:t>
+              <w:t>Гостевой Wi-Fi роутер</w:t>
             </w:r>
           </w:p>
         </w:tc>
@@ -6247,13 +6110,8 @@
             <w:pPr>
               <w:pStyle w:val="tdtabletext"/>
             </w:pPr>
-            <w:proofErr w:type="spellStart"/>
-            <w:r>
-              <w:t>Wi</w:t>
-            </w:r>
-            <w:proofErr w:type="spellEnd"/>
-            <w:r>
-              <w:t>-Fi устройства сотрудников подвала</w:t>
+            <w:r>
+              <w:t>Wi-Fi устройства сотрудников подвала</w:t>
             </w:r>
           </w:p>
         </w:tc>
@@ -7116,13 +6974,8 @@
             <w:pPr>
               <w:pStyle w:val="tdtabletext"/>
             </w:pPr>
-            <w:proofErr w:type="spellStart"/>
-            <w:r>
-              <w:t>Wi</w:t>
-            </w:r>
-            <w:proofErr w:type="spellEnd"/>
-            <w:r>
-              <w:t>-Fi устройства сотрудников 1 этажа</w:t>
+            <w:r>
+              <w:t>Wi-Fi устройства сотрудников 1 этажа</w:t>
             </w:r>
           </w:p>
         </w:tc>
@@ -8030,15 +7883,7 @@
               <w:pStyle w:val="tdtabletext"/>
             </w:pPr>
             <w:r>
-              <w:t xml:space="preserve">Гостевой </w:t>
-            </w:r>
-            <w:proofErr w:type="spellStart"/>
-            <w:r>
-              <w:t>Wi</w:t>
-            </w:r>
-            <w:proofErr w:type="spellEnd"/>
-            <w:r>
-              <w:t>-Fi роутер</w:t>
+              <w:t>Гостевой Wi-Fi роутер</w:t>
             </w:r>
           </w:p>
         </w:tc>
@@ -8130,13 +7975,8 @@
             <w:pPr>
               <w:pStyle w:val="tdtabletext"/>
             </w:pPr>
-            <w:proofErr w:type="spellStart"/>
-            <w:r>
-              <w:t>Wi</w:t>
-            </w:r>
-            <w:proofErr w:type="spellEnd"/>
-            <w:r>
-              <w:t>-Fi</w:t>
+            <w:r>
+              <w:t>Wi-Fi</w:t>
             </w:r>
           </w:p>
         </w:tc>
@@ -8196,13 +8036,8 @@
             <w:pPr>
               <w:pStyle w:val="tdtabletext"/>
             </w:pPr>
-            <w:proofErr w:type="spellStart"/>
-            <w:r>
-              <w:t>Wi</w:t>
-            </w:r>
-            <w:proofErr w:type="spellEnd"/>
-            <w:r>
-              <w:t>-Fi устройства посетителей</w:t>
+            <w:r>
+              <w:t>Wi-Fi устройства посетителей</w:t>
             </w:r>
           </w:p>
         </w:tc>
@@ -8217,13 +8052,8 @@
             <w:pPr>
               <w:pStyle w:val="tdtabletext"/>
             </w:pPr>
-            <w:proofErr w:type="spellStart"/>
-            <w:r>
-              <w:t>Wi</w:t>
-            </w:r>
-            <w:proofErr w:type="spellEnd"/>
-            <w:r>
-              <w:t>-Fi</w:t>
+            <w:r>
+              <w:t>Wi-Fi</w:t>
             </w:r>
           </w:p>
         </w:tc>
@@ -10168,13 +9998,8 @@
             <w:pPr>
               <w:pStyle w:val="tdtabletext"/>
             </w:pPr>
-            <w:proofErr w:type="spellStart"/>
-            <w:r>
-              <w:t>Wi</w:t>
-            </w:r>
-            <w:proofErr w:type="spellEnd"/>
-            <w:r>
-              <w:t>-Fi устройства сотрудников подвала</w:t>
+            <w:r>
+              <w:t>Wi-Fi устройства сотрудников подвала</w:t>
             </w:r>
           </w:p>
         </w:tc>
@@ -10188,13 +10013,8 @@
             <w:pPr>
               <w:pStyle w:val="tdtabletext"/>
             </w:pPr>
-            <w:proofErr w:type="spellStart"/>
-            <w:r>
-              <w:t>Wi</w:t>
-            </w:r>
-            <w:proofErr w:type="spellEnd"/>
-            <w:r>
-              <w:t>-Fi</w:t>
+            <w:r>
+              <w:t>Wi-Fi</w:t>
             </w:r>
           </w:p>
         </w:tc>
@@ -11218,13 +11038,8 @@
             <w:pPr>
               <w:pStyle w:val="tdtabletext"/>
             </w:pPr>
-            <w:proofErr w:type="spellStart"/>
-            <w:r>
-              <w:t>Wi</w:t>
-            </w:r>
-            <w:proofErr w:type="spellEnd"/>
-            <w:r>
-              <w:t>-Fi устройства сотрудников 1 этажа</w:t>
+            <w:r>
+              <w:t>Wi-Fi устройства сотрудников 1 этажа</w:t>
             </w:r>
           </w:p>
         </w:tc>
@@ -11239,13 +11054,8 @@
             <w:pPr>
               <w:pStyle w:val="tdtabletext"/>
             </w:pPr>
-            <w:proofErr w:type="spellStart"/>
-            <w:r>
-              <w:t>Wi</w:t>
-            </w:r>
-            <w:proofErr w:type="spellEnd"/>
-            <w:r>
-              <w:t>-Fi</w:t>
+            <w:r>
+              <w:t>Wi-Fi</w:t>
             </w:r>
           </w:p>
         </w:tc>
@@ -11964,13 +11774,8 @@
             <w:pPr>
               <w:pStyle w:val="tdtabletext"/>
             </w:pPr>
-            <w:proofErr w:type="spellStart"/>
-            <w:r>
-              <w:t>Wi</w:t>
-            </w:r>
-            <w:proofErr w:type="spellEnd"/>
-            <w:r>
-              <w:t>-Fi роутер</w:t>
+            <w:r>
+              <w:t>Wi-Fi роутер</w:t>
             </w:r>
           </w:p>
         </w:tc>
@@ -12641,13 +12446,8 @@
               <w:pStyle w:val="tdtablecaption"/>
             </w:pPr>
             <w:r>
-              <w:t xml:space="preserve">Цена, </w:t>
-            </w:r>
-            <w:proofErr w:type="spellStart"/>
-            <w:r>
-              <w:t>руб</w:t>
-            </w:r>
-            <w:proofErr w:type="spellEnd"/>
+              <w:t>Цена, руб</w:t>
+            </w:r>
           </w:p>
         </w:tc>
         <w:tc>
@@ -12697,19 +12497,11 @@
                 <w:lang w:val="en-US"/>
               </w:rPr>
             </w:pPr>
-            <w:proofErr w:type="spellStart"/>
             <w:r>
               <w:rPr>
                 <w:lang w:val="en-US"/>
               </w:rPr>
-              <w:t>SkyNet</w:t>
-            </w:r>
-            <w:proofErr w:type="spellEnd"/>
-            <w:r>
-              <w:rPr>
-                <w:lang w:val="en-US"/>
-              </w:rPr>
-              <w:t xml:space="preserve"> Premium CSP-UTP-4-CU/100</w:t>
+              <w:t>SkyNet Premium CSP-UTP-4-CU/100</w:t>
             </w:r>
           </w:p>
         </w:tc>
@@ -12886,13 +12678,8 @@
             <w:pPr>
               <w:pStyle w:val="tdtabletext"/>
             </w:pPr>
-            <w:proofErr w:type="spellStart"/>
-            <w:r>
-              <w:t>Wi</w:t>
-            </w:r>
-            <w:proofErr w:type="spellEnd"/>
-            <w:r>
-              <w:t>-Fi роутер</w:t>
+            <w:r>
+              <w:t>Wi-Fi роутер</w:t>
             </w:r>
           </w:p>
         </w:tc>
@@ -13042,19 +12829,11 @@
                 <w:lang w:val="en-US"/>
               </w:rPr>
             </w:pPr>
-            <w:proofErr w:type="spellStart"/>
             <w:r>
               <w:rPr>
                 <w:lang w:val="en-US"/>
               </w:rPr>
-              <w:t>MikroTik</w:t>
-            </w:r>
-            <w:proofErr w:type="spellEnd"/>
-            <w:r>
-              <w:rPr>
-                <w:lang w:val="en-US"/>
-              </w:rPr>
-              <w:t xml:space="preserve"> CSS326-24G-2S+RM</w:t>
+              <w:t>MikroTik CSS326-24G-2S+RM</w:t>
             </w:r>
           </w:p>
         </w:tc>
@@ -13123,21 +12902,7 @@
               <w:rPr>
                 <w:lang w:val="en-US"/>
               </w:rPr>
-              <w:t xml:space="preserve">Lenovo </w:t>
-            </w:r>
-            <w:proofErr w:type="spellStart"/>
-            <w:r>
-              <w:rPr>
-                <w:lang w:val="en-US"/>
-              </w:rPr>
-              <w:t>ThinkSystem</w:t>
-            </w:r>
-            <w:proofErr w:type="spellEnd"/>
-            <w:r>
-              <w:rPr>
-                <w:lang w:val="en-US"/>
-              </w:rPr>
-              <w:t xml:space="preserve"> SR250 V2 Rack 1U</w:t>
+              <w:t>Lenovo ThinkSystem SR250 V2 Rack 1U</w:t>
             </w:r>
           </w:p>
         </w:tc>
@@ -13206,21 +12971,7 @@
               <w:rPr>
                 <w:lang w:val="en-US"/>
               </w:rPr>
-              <w:t xml:space="preserve">HPE </w:t>
-            </w:r>
-            <w:proofErr w:type="spellStart"/>
-            <w:r>
-              <w:rPr>
-                <w:lang w:val="en-US"/>
-              </w:rPr>
-              <w:t>Proliant</w:t>
-            </w:r>
-            <w:proofErr w:type="spellEnd"/>
-            <w:r>
-              <w:rPr>
-                <w:lang w:val="en-US"/>
-              </w:rPr>
-              <w:t xml:space="preserve"> DL20 Gen10, 1X E-2134 4C 3.5GHZ</w:t>
+              <w:t>HPE Proliant DL20 Gen10, 1X E-2134 4C 3.5GHZ</w:t>
             </w:r>
           </w:p>
         </w:tc>
@@ -13352,21 +13103,7 @@
               <w:rPr>
                 <w:lang w:val="en-US"/>
               </w:rPr>
-              <w:t xml:space="preserve">Honor </w:t>
-            </w:r>
-            <w:proofErr w:type="spellStart"/>
-            <w:r>
-              <w:rPr>
-                <w:lang w:val="en-US"/>
-              </w:rPr>
-              <w:t>MagicBook</w:t>
-            </w:r>
-            <w:proofErr w:type="spellEnd"/>
-            <w:r>
-              <w:rPr>
-                <w:lang w:val="en-US"/>
-              </w:rPr>
-              <w:t xml:space="preserve"> 14, AMD Ryzen 5 5500U</w:t>
+              <w:t>Honor MagicBook 14, AMD Ryzen 5 5500U</w:t>
             </w:r>
           </w:p>
         </w:tc>
@@ -13428,13 +13165,8 @@
             <w:pPr>
               <w:pStyle w:val="tdtabletext"/>
             </w:pPr>
-            <w:proofErr w:type="spellStart"/>
-            <w:r>
-              <w:t>Pantum</w:t>
-            </w:r>
-            <w:proofErr w:type="spellEnd"/>
-            <w:r>
-              <w:t xml:space="preserve"> P2506W</w:t>
+            <w:r>
+              <w:t>Pantum P2506W</w:t>
             </w:r>
           </w:p>
         </w:tc>
@@ -13497,15 +13229,7 @@
               <w:pStyle w:val="tdtabletext"/>
             </w:pPr>
             <w:r>
-              <w:t xml:space="preserve">CANON </w:t>
-            </w:r>
-            <w:proofErr w:type="spellStart"/>
-            <w:r>
-              <w:t>CanoScan</w:t>
-            </w:r>
-            <w:proofErr w:type="spellEnd"/>
-            <w:r>
-              <w:t xml:space="preserve"> LIDE 400</w:t>
+              <w:t>CANON CanoScan LIDE 400</w:t>
             </w:r>
           </w:p>
         </w:tc>
@@ -13912,13 +13636,8 @@
               <w:pStyle w:val="tdtablecaption"/>
             </w:pPr>
             <w:r>
-              <w:t xml:space="preserve">Цена, </w:t>
-            </w:r>
-            <w:proofErr w:type="spellStart"/>
-            <w:r>
-              <w:t>руб</w:t>
-            </w:r>
-            <w:proofErr w:type="spellEnd"/>
+              <w:t>Цена, руб</w:t>
+            </w:r>
           </w:p>
         </w:tc>
         <w:tc>
@@ -13931,13 +13650,8 @@
               <w:pStyle w:val="tdtablecaption"/>
             </w:pPr>
             <w:r>
-              <w:t xml:space="preserve">Стоимость, </w:t>
-            </w:r>
-            <w:proofErr w:type="spellStart"/>
-            <w:r>
-              <w:t>руб</w:t>
-            </w:r>
-            <w:proofErr w:type="spellEnd"/>
+              <w:t>Стоимость, руб</w:t>
+            </w:r>
           </w:p>
         </w:tc>
       </w:tr>
@@ -13971,19 +13685,11 @@
                 <w:lang w:val="en-US"/>
               </w:rPr>
             </w:pPr>
-            <w:proofErr w:type="spellStart"/>
             <w:r>
               <w:rPr>
                 <w:lang w:val="en-US"/>
               </w:rPr>
-              <w:t>SkyNet</w:t>
-            </w:r>
-            <w:proofErr w:type="spellEnd"/>
-            <w:r>
-              <w:rPr>
-                <w:lang w:val="en-US"/>
-              </w:rPr>
-              <w:t xml:space="preserve"> Premium CSP-UTP-4-CU/100</w:t>
+              <w:t>SkyNet Premium CSP-UTP-4-CU/100</w:t>
             </w:r>
           </w:p>
         </w:tc>
@@ -14274,13 +13980,8 @@
             <w:pPr>
               <w:pStyle w:val="tdtabletext"/>
             </w:pPr>
-            <w:proofErr w:type="spellStart"/>
-            <w:r>
-              <w:t>Wi</w:t>
-            </w:r>
-            <w:proofErr w:type="spellEnd"/>
-            <w:r>
-              <w:t>-Fi роутер</w:t>
+            <w:r>
+              <w:t>Wi-Fi роутер</w:t>
             </w:r>
           </w:p>
         </w:tc>
@@ -14480,19 +14181,11 @@
                 <w:lang w:val="en-US"/>
               </w:rPr>
             </w:pPr>
-            <w:proofErr w:type="spellStart"/>
             <w:r>
               <w:rPr>
                 <w:lang w:val="en-US"/>
               </w:rPr>
-              <w:t>MikroTik</w:t>
-            </w:r>
-            <w:proofErr w:type="spellEnd"/>
-            <w:r>
-              <w:rPr>
-                <w:lang w:val="en-US"/>
-              </w:rPr>
-              <w:t xml:space="preserve"> CSS326-24G-2S+RM</w:t>
+              <w:t>MikroTik CSS326-24G-2S+RM</w:t>
             </w:r>
           </w:p>
         </w:tc>
@@ -14587,21 +14280,7 @@
               <w:rPr>
                 <w:lang w:val="en-US"/>
               </w:rPr>
-              <w:t xml:space="preserve">Lenovo </w:t>
-            </w:r>
-            <w:proofErr w:type="spellStart"/>
-            <w:r>
-              <w:rPr>
-                <w:lang w:val="en-US"/>
-              </w:rPr>
-              <w:t>ThinkSystem</w:t>
-            </w:r>
-            <w:proofErr w:type="spellEnd"/>
-            <w:r>
-              <w:rPr>
-                <w:lang w:val="en-US"/>
-              </w:rPr>
-              <w:t xml:space="preserve"> SR250 V2 Rack 1U</w:t>
+              <w:t>Lenovo ThinkSystem SR250 V2 Rack 1U</w:t>
             </w:r>
           </w:p>
         </w:tc>
@@ -14696,21 +14375,7 @@
               <w:rPr>
                 <w:lang w:val="en-US"/>
               </w:rPr>
-              <w:t xml:space="preserve">HPE </w:t>
-            </w:r>
-            <w:proofErr w:type="spellStart"/>
-            <w:r>
-              <w:rPr>
-                <w:lang w:val="en-US"/>
-              </w:rPr>
-              <w:t>Proliant</w:t>
-            </w:r>
-            <w:proofErr w:type="spellEnd"/>
-            <w:r>
-              <w:rPr>
-                <w:lang w:val="en-US"/>
-              </w:rPr>
-              <w:t xml:space="preserve"> DL20 Gen10, 1X E-2134 4C 3.5GHZ</w:t>
+              <w:t>HPE Proliant DL20 Gen10, 1X E-2134 4C 3.5GHZ</w:t>
             </w:r>
           </w:p>
         </w:tc>
@@ -14894,21 +14559,7 @@
               <w:rPr>
                 <w:lang w:val="en-US"/>
               </w:rPr>
-              <w:t xml:space="preserve">Honor </w:t>
-            </w:r>
-            <w:proofErr w:type="spellStart"/>
-            <w:r>
-              <w:rPr>
-                <w:lang w:val="en-US"/>
-              </w:rPr>
-              <w:t>MagicBook</w:t>
-            </w:r>
-            <w:proofErr w:type="spellEnd"/>
-            <w:r>
-              <w:rPr>
-                <w:lang w:val="en-US"/>
-              </w:rPr>
-              <w:t xml:space="preserve"> 14, AMD Ryzen 5 5500U</w:t>
+              <w:t>Honor MagicBook 14, AMD Ryzen 5 5500U</w:t>
             </w:r>
           </w:p>
         </w:tc>
@@ -14996,13 +14647,8 @@
             <w:pPr>
               <w:pStyle w:val="tdtabletext"/>
             </w:pPr>
-            <w:proofErr w:type="spellStart"/>
-            <w:r>
-              <w:t>Pantum</w:t>
-            </w:r>
-            <w:proofErr w:type="spellEnd"/>
-            <w:r>
-              <w:t xml:space="preserve"> P2506W</w:t>
+            <w:r>
+              <w:t>Pantum P2506W</w:t>
             </w:r>
           </w:p>
         </w:tc>
@@ -15091,15 +14737,7 @@
               <w:pStyle w:val="tdtabletext"/>
             </w:pPr>
             <w:r>
-              <w:t xml:space="preserve">CANON </w:t>
-            </w:r>
-            <w:proofErr w:type="spellStart"/>
-            <w:r>
-              <w:t>CanoScan</w:t>
-            </w:r>
-            <w:proofErr w:type="spellEnd"/>
-            <w:r>
-              <w:t xml:space="preserve"> LIDE 400</w:t>
+              <w:t>CANON CanoScan LIDE 400</w:t>
             </w:r>
           </w:p>
         </w:tc>
@@ -15670,13 +15308,8 @@
               </w:rPr>
             </w:pPr>
             <w:r>
-              <w:t xml:space="preserve">Цена, </w:t>
-            </w:r>
-            <w:proofErr w:type="spellStart"/>
-            <w:r>
-              <w:t>руб</w:t>
-            </w:r>
-            <w:proofErr w:type="spellEnd"/>
+              <w:t>Цена, руб</w:t>
+            </w:r>
           </w:p>
         </w:tc>
         <w:tc>
@@ -15689,13 +15322,8 @@
               <w:pStyle w:val="tdtablecaption"/>
             </w:pPr>
             <w:r>
-              <w:t xml:space="preserve">Стоимость, </w:t>
-            </w:r>
-            <w:proofErr w:type="spellStart"/>
-            <w:r>
-              <w:t>руб</w:t>
-            </w:r>
-            <w:proofErr w:type="spellEnd"/>
+              <w:t>Стоимость, руб</w:t>
+            </w:r>
           </w:p>
         </w:tc>
       </w:tr>
@@ -16737,7 +16365,7 @@
       </w:pPr>
       <w:r>
         <w:drawing>
-          <wp:inline distT="0" distB="0" distL="0" distR="0" wp14:anchorId="41900701" wp14:editId="3E0B3059">
+          <wp:inline distT="0" distB="0" distL="0" distR="0" wp14:anchorId="41900701" wp14:editId="6DF827F0">
             <wp:extent cx="6120130" cy="2740660"/>
             <wp:effectExtent l="19050" t="19050" r="13970" b="21590"/>
             <wp:docPr id="328521360" name="Рисунок 12"/>
@@ -16904,15 +16532,7 @@
         <w:pStyle w:val="tdorderedlistlevel1"/>
       </w:pPr>
       <w:r>
-        <w:t xml:space="preserve">С использованием эмулятора Cisco Packet </w:t>
-      </w:r>
-      <w:proofErr w:type="spellStart"/>
-      <w:r>
-        <w:t>Tracer</w:t>
-      </w:r>
-      <w:proofErr w:type="spellEnd"/>
-      <w:r>
-        <w:t xml:space="preserve"> разработана модель спроектированной ЛВС предприятия. Проведено её тестирование, подтвердившее корректную работу основных функций сети.</w:t>
+        <w:t>С использованием эмулятора Cisco Packet Tracer разработана модель спроектированной ЛВС предприятия. Проведено её тестирование, подтвердившее корректную работу основных функций сети.</w:t>
       </w:r>
     </w:p>
     <w:p>
@@ -16954,30 +16574,7 @@
       </w:r>
       <w:r>
         <w:tab/>
-      </w:r>
-      <w:proofErr w:type="spellStart"/>
-      <w:r>
-        <w:t>Олифер</w:t>
-      </w:r>
-      <w:proofErr w:type="spellEnd"/>
-      <w:r>
-        <w:t>, В. Г. Компьютерные сети. Принципы, технологии, протоколы / В. Г. </w:t>
-      </w:r>
-      <w:proofErr w:type="spellStart"/>
-      <w:r>
-        <w:t>Олифер</w:t>
-      </w:r>
-      <w:proofErr w:type="spellEnd"/>
-      <w:r>
-        <w:t>, Н. А. </w:t>
-      </w:r>
-      <w:proofErr w:type="spellStart"/>
-      <w:r>
-        <w:t>Олифер</w:t>
-      </w:r>
-      <w:proofErr w:type="spellEnd"/>
-      <w:r>
-        <w:t>. – Питер, 2010. – URL: https://elibrary.ru/item.asp?id=19595115 (дата обращения: 27.11.2023). – Текст : электронный.</w:t>
+        <w:t>Олифер, В. Г. Компьютерные сети. Принципы, технологии, протоколы / В. Г. Олифер, Н. А. Олифер. – Питер, 2010. – URL: https://elibrary.ru/item.asp?id=19595115 (дата обращения: 27.11.2023). – Текст : электронный.</w:t>
       </w:r>
     </w:p>
     <w:p>
@@ -16989,15 +16586,7 @@
       </w:r>
       <w:r>
         <w:tab/>
-        <w:t>Таненбаум, Э. С. Компьютерные сети. 5-е изд. / Э. С. Таненбаум, Д. </w:t>
-      </w:r>
-      <w:proofErr w:type="spellStart"/>
-      <w:r>
-        <w:t>Уэзеролл</w:t>
-      </w:r>
-      <w:proofErr w:type="spellEnd"/>
-      <w:r>
-        <w:t>. – « Издательский дом»" Питер""", 2018.</w:t>
+        <w:t>Таненбаум, Э. С. Компьютерные сети. 5-е изд. / Э. С. Таненбаум, Д. Уэзеролл. – « Издательский дом»" Питер""", 2018.</w:t>
       </w:r>
     </w:p>
     <w:p>
@@ -17144,34 +16733,7 @@
           <w:lang w:val="en-US"/>
         </w:rPr>
         <w:tab/>
-      </w:r>
-      <w:proofErr w:type="spellStart"/>
-      <w:r>
-        <w:rPr>
-          <w:lang w:val="en-US"/>
-        </w:rPr>
-        <w:t>mattkennedy</w:t>
-      </w:r>
-      <w:proofErr w:type="spellEnd"/>
-      <w:r>
-        <w:rPr>
-          <w:lang w:val="en-US"/>
-        </w:rPr>
-        <w:t xml:space="preserve">. What you need to know when setting up a LAN / </w:t>
-      </w:r>
-      <w:proofErr w:type="spellStart"/>
-      <w:r>
-        <w:rPr>
-          <w:lang w:val="en-US"/>
-        </w:rPr>
-        <w:t>mattkennedy</w:t>
-      </w:r>
-      <w:proofErr w:type="spellEnd"/>
-      <w:r>
-        <w:rPr>
-          <w:lang w:val="en-US"/>
-        </w:rPr>
-        <w:t>. – 2019. – URL: https://www.astound.com/business/smb-insights/key-elements-of-lan/ (date accessed: 27.11.2023). – Text : electronic.</w:t>
+        <w:t>mattkennedy. What you need to know when setting up a LAN / mattkennedy. – 2019. – URL: https://www.astound.com/business/smb-insights/key-elements-of-lan/ (date accessed: 27.11.2023). – Text : electronic.</w:t>
       </w:r>
     </w:p>
     <w:p>
@@ -17246,23 +16808,7 @@
       </w:r>
       <w:r>
         <w:tab/>
-        <w:t xml:space="preserve">Архитектура </w:t>
-      </w:r>
-      <w:proofErr w:type="spellStart"/>
-      <w:r>
-        <w:t>Router</w:t>
-      </w:r>
-      <w:proofErr w:type="spellEnd"/>
-      <w:r>
-        <w:t>-</w:t>
-      </w:r>
-      <w:proofErr w:type="spellStart"/>
-      <w:r>
-        <w:t>on</w:t>
-      </w:r>
-      <w:proofErr w:type="spellEnd"/>
-      <w:r>
-        <w:t>-a-Stick в сети передачи данных. – URL: https://habr.com/ru/articles/138573/ (дата обращения: 27.11.2023). – Текст : электронный.</w:t>
+        <w:t>Архитектура Router-on-a-Stick в сети передачи данных. – URL: https://habr.com/ru/articles/138573/ (дата обращения: 27.11.2023). – Текст : электронный.</w:t>
       </w:r>
     </w:p>
     <w:p>
@@ -17312,14 +16858,9 @@
       <w:pPr>
         <w:pStyle w:val="tdtext"/>
       </w:pPr>
-      <w:hyperlink r:id="rId25" w:history="1">
-        <w:r>
-          <w:rPr>
-            <w:rStyle w:val="ac"/>
-          </w:rPr>
-          <w:t>https://github.com/C4Expl0sive/LAN-Project/raw/main/%D0%9E%D1%82%D1%87%D0%B5%D1%82.docx</w:t>
-        </w:r>
-      </w:hyperlink>
+      <w:r>
+        <w:t>https://github.com/C4Expl0sive/LAN-Project/raw/main/%D0%9E%D1%82%D1%87%D0%B5%D1%82%20%D0%A4%D0%BE%D1%80%D0%BC%D0%B0%D1%82.docx</w:t>
+      </w:r>
     </w:p>
     <w:p>
       <w:pPr>
@@ -17335,10 +16876,10 @@
           <w:noProof/>
         </w:rPr>
         <w:drawing>
-          <wp:inline distT="0" distB="0" distL="0" distR="0" wp14:anchorId="3F6300F7" wp14:editId="5428CF1C">
-            <wp:extent cx="3448050" cy="3762375"/>
-            <wp:effectExtent l="0" t="0" r="0" b="9525"/>
-            <wp:docPr id="154857592" name="Рисунок 1"/>
+          <wp:inline distT="0" distB="0" distL="0" distR="0" wp14:anchorId="7FA866BA" wp14:editId="7A79E215">
+            <wp:extent cx="3676650" cy="4076700"/>
+            <wp:effectExtent l="0" t="0" r="0" b="0"/>
+            <wp:docPr id="181934515" name="Рисунок 1"/>
             <wp:cNvGraphicFramePr>
               <a:graphicFrameLocks xmlns:a="http://schemas.openxmlformats.org/drawingml/2006/main" noChangeAspect="1"/>
             </wp:cNvGraphicFramePr>
@@ -17346,11 +16887,11 @@
               <a:graphicData uri="http://schemas.openxmlformats.org/drawingml/2006/picture">
                 <pic:pic xmlns:pic="http://schemas.openxmlformats.org/drawingml/2006/picture">
                   <pic:nvPicPr>
-                    <pic:cNvPr id="154857592" name=""/>
+                    <pic:cNvPr id="181934515" name=""/>
                     <pic:cNvPicPr/>
                   </pic:nvPicPr>
                   <pic:blipFill>
-                    <a:blip r:embed="rId26"/>
+                    <a:blip r:embed="rId25"/>
                     <a:stretch>
                       <a:fillRect/>
                     </a:stretch>
@@ -17358,7 +16899,7 @@
                   <pic:spPr>
                     <a:xfrm>
                       <a:off x="0" y="0"/>
-                      <a:ext cx="3448050" cy="3762375"/>
+                      <a:ext cx="3676650" cy="4076700"/>
                     </a:xfrm>
                     <a:prstGeom prst="rect">
                       <a:avLst/>
@@ -17372,8 +16913,8 @@
       </w:r>
     </w:p>
     <w:sectPr>
-      <w:headerReference w:type="default" r:id="rId27"/>
-      <w:footerReference w:type="first" r:id="rId28"/>
+      <w:headerReference w:type="default" r:id="rId26"/>
+      <w:footerReference w:type="first" r:id="rId27"/>
       <w:pgSz w:w="11906" w:h="16838"/>
       <w:pgMar w:top="1134" w:right="567" w:bottom="1134" w:left="1701" w:header="425" w:footer="0" w:gutter="0"/>
       <w:cols w:space="708"/>
@@ -22015,18 +21556,18 @@
 </file>
 
 <file path=customXml/item2.xml><?xml version="1.0" encoding="utf-8"?>
-<p:properties xmlns:p="http://schemas.microsoft.com/office/2006/metadata/properties" xmlns:xsi="http://www.w3.org/2001/XMLSchema-instance" xmlns:pc="http://schemas.microsoft.com/office/infopath/2007/PartnerControls">
-  <documentManagement/>
-</p:properties>
-</file>
-
-<file path=customXml/item3.xml><?xml version="1.0" encoding="utf-8"?>
 <?mso-contentType ?>
 <FormTemplates xmlns="http://schemas.microsoft.com/sharepoint/v3/contenttype/forms">
   <Display>DocumentLibraryForm</Display>
   <Edit>DocumentLibraryForm</Edit>
   <New>DocumentLibraryForm</New>
 </FormTemplates>
+</file>
+
+<file path=customXml/item3.xml><?xml version="1.0" encoding="utf-8"?>
+<p:properties xmlns:p="http://schemas.microsoft.com/office/2006/metadata/properties" xmlns:xsi="http://www.w3.org/2001/XMLSchema-instance" xmlns:pc="http://schemas.microsoft.com/office/infopath/2007/PartnerControls">
+  <documentManagement/>
+</p:properties>
 </file>
 
 <file path=customXml/itemProps1.xml><?xml version="1.0" encoding="utf-8"?>
@@ -22046,18 +21587,18 @@
 </file>
 
 <file path=customXml/itemProps2.xml><?xml version="1.0" encoding="utf-8"?>
+<ds:datastoreItem xmlns:ds="http://schemas.openxmlformats.org/officeDocument/2006/customXml" ds:itemID="{A951012E-2B66-4D9F-B478-E911BDEE65B3}">
+  <ds:schemaRefs>
+    <ds:schemaRef ds:uri="http://schemas.microsoft.com/sharepoint/v3/contenttype/forms"/>
+  </ds:schemaRefs>
+</ds:datastoreItem>
+</file>
+
+<file path=customXml/itemProps3.xml><?xml version="1.0" encoding="utf-8"?>
 <ds:datastoreItem xmlns:ds="http://schemas.openxmlformats.org/officeDocument/2006/customXml" ds:itemID="{87883DED-E777-472A-A4AD-DA60A3014B89}">
   <ds:schemaRefs>
     <ds:schemaRef ds:uri="http://schemas.microsoft.com/office/2006/metadata/properties"/>
     <ds:schemaRef ds:uri="http://schemas.microsoft.com/office/infopath/2007/PartnerControls"/>
   </ds:schemaRefs>
 </ds:datastoreItem>
-</file>
-
-<file path=customXml/itemProps3.xml><?xml version="1.0" encoding="utf-8"?>
-<ds:datastoreItem xmlns:ds="http://schemas.openxmlformats.org/officeDocument/2006/customXml" ds:itemID="{A951012E-2B66-4D9F-B478-E911BDEE65B3}">
-  <ds:schemaRefs>
-    <ds:schemaRef ds:uri="http://schemas.microsoft.com/sharepoint/v3/contenttype/forms"/>
-  </ds:schemaRefs>
-</ds:datastoreItem>
 </file>
</xml_diff>